<commit_message>
added index1.html which fetches ABI
</commit_message>
<xml_diff>
--- a/index.html_important notes.docx
+++ b/index.html_important notes.docx
@@ -4,23 +4,7 @@
   <w:body>
     <w:p>
       <w:r>
-        <w:t xml:space="preserve">Important Note: index.html was made as a MVP for the </w:t>
-      </w:r>
-      <w:proofErr w:type="spellStart"/>
-      <w:r>
-        <w:t>hackathon</w:t>
-      </w:r>
-      <w:proofErr w:type="spellEnd"/>
-      <w:r>
-        <w:t xml:space="preserve"> under limited time. It only works on the local host (using </w:t>
-      </w:r>
-      <w:proofErr w:type="spellStart"/>
-      <w:r>
-        <w:t>ganache</w:t>
-      </w:r>
-      <w:proofErr w:type="spellEnd"/>
-      <w:r>
-        <w:t>-cli) and requires manual input to certain components.</w:t>
+        <w:t>Important Note: index.html was made as a MVP for the hackathon under limited time. It only works on the local host (using ganache-cli) and requires manual input to certain components.</w:t>
       </w:r>
     </w:p>
     <w:p/>
@@ -34,15 +18,7 @@
         </w:numPr>
       </w:pPr>
       <w:r>
-        <w:t xml:space="preserve">Launch </w:t>
-      </w:r>
-      <w:proofErr w:type="spellStart"/>
-      <w:r>
-        <w:t>ganache</w:t>
-      </w:r>
-      <w:proofErr w:type="spellEnd"/>
-      <w:r>
-        <w:t>-cli</w:t>
+        <w:t>Launch ganache-cli</w:t>
       </w:r>
     </w:p>
     <w:p>
@@ -168,27 +144,9 @@
       <w:r>
         <w:t xml:space="preserve">In the index.html, paste it inside </w:t>
       </w:r>
-      <w:proofErr w:type="spellStart"/>
-      <w:r>
-        <w:t>var</w:t>
-      </w:r>
-      <w:proofErr w:type="spellEnd"/>
-      <w:r>
-        <w:t xml:space="preserve"> </w:t>
-      </w:r>
-      <w:proofErr w:type="spellStart"/>
-      <w:r>
-        <w:t>pixelContract</w:t>
-      </w:r>
-      <w:proofErr w:type="spellEnd"/>
-      <w:r>
-        <w:t xml:space="preserve"> = </w:t>
-      </w:r>
-      <w:proofErr w:type="gramStart"/>
-      <w:r>
-        <w:t>web3.eth.contract(</w:t>
-      </w:r>
-      <w:proofErr w:type="gramEnd"/>
+      <w:r>
+        <w:t>var pixelContract = web3.eth.contract(</w:t>
+      </w:r>
       <w:r>
         <w:t>PASTE_ABI_VALUE_HERE)</w:t>
       </w:r>
@@ -224,7 +182,7 @@
           <w:lang w:val="en-US" w:eastAsia="ja-JP"/>
         </w:rPr>
         <w:drawing>
-          <wp:inline distT="0" distB="0" distL="0" distR="0">
+          <wp:inline distT="0" distB="0" distL="0" distR="0" wp14:anchorId="2073C04C" wp14:editId="13A4F908">
             <wp:extent cx="4223238" cy="2069585"/>
             <wp:effectExtent l="0" t="0" r="0" b="0"/>
             <wp:docPr id="2" name="Picture 2" descr="Macintosh HD:Users:jamesli:Desktop:Screen Shot 2018-07-08 at 22.54.02.png"/>
@@ -276,23 +234,7 @@
     <w:p/>
     <w:p>
       <w:r>
-        <w:t xml:space="preserve">9) Paste the address to “index.html” under </w:t>
-      </w:r>
-      <w:proofErr w:type="spellStart"/>
-      <w:r>
-        <w:t>var</w:t>
-      </w:r>
-      <w:proofErr w:type="spellEnd"/>
-      <w:r>
-        <w:t xml:space="preserve"> </w:t>
-      </w:r>
-      <w:proofErr w:type="spellStart"/>
-      <w:r>
-        <w:t>addr</w:t>
-      </w:r>
-      <w:proofErr w:type="spellEnd"/>
-      <w:r>
-        <w:t xml:space="preserve"> = (‘ADDRESS_HERE’)</w:t>
+        <w:t>9) Paste the address to “index.html” under var addr = (‘ADDRESS_HERE’)</w:t>
       </w:r>
     </w:p>
     <w:p>
@@ -302,264 +244,212 @@
     </w:p>
     <w:p/>
     <w:p>
-      <w:proofErr w:type="spellStart"/>
-      <w:r>
-        <w:t>Notes:</w:t>
-      </w:r>
-    </w:p>
-    <w:p>
-      <w:proofErr w:type="spellEnd"/>
-      <w:r>
-        <w:t>ABI value looks like this:</w:t>
-      </w:r>
-    </w:p>
-    <w:p>
-      <w:r>
-        <w:t>[</w:t>
-      </w:r>
-    </w:p>
-    <w:p>
-      <w:r>
-        <w:tab/>
-        <w:t>{</w:t>
-      </w:r>
-    </w:p>
-    <w:p>
-      <w:r>
-        <w:tab/>
-      </w:r>
-      <w:r>
-        <w:tab/>
-        <w:t>"</w:t>
-      </w:r>
-      <w:proofErr w:type="gramStart"/>
-      <w:r>
-        <w:t>constant</w:t>
-      </w:r>
-      <w:proofErr w:type="gramEnd"/>
-      <w:r>
-        <w:t>": true,</w:t>
-      </w:r>
-    </w:p>
-    <w:p>
-      <w:r>
-        <w:tab/>
-      </w:r>
-      <w:r>
-        <w:tab/>
-        <w:t>"</w:t>
-      </w:r>
-      <w:proofErr w:type="gramStart"/>
-      <w:r>
-        <w:t>inputs</w:t>
-      </w:r>
-      <w:proofErr w:type="gramEnd"/>
-      <w:r>
-        <w:t>": [],</w:t>
-      </w:r>
-    </w:p>
-    <w:p>
-      <w:r>
-        <w:tab/>
-      </w:r>
-      <w:r>
-        <w:tab/>
-        <w:t>"</w:t>
-      </w:r>
-      <w:proofErr w:type="gramStart"/>
-      <w:r>
-        <w:t>name</w:t>
-      </w:r>
-      <w:proofErr w:type="gramEnd"/>
-      <w:r>
-        <w:t>": "name",</w:t>
-      </w:r>
-    </w:p>
-    <w:p>
-      <w:r>
-        <w:tab/>
-      </w:r>
-      <w:r>
-        <w:tab/>
-        <w:t>"</w:t>
-      </w:r>
-      <w:proofErr w:type="gramStart"/>
-      <w:r>
-        <w:t>outputs</w:t>
-      </w:r>
-      <w:proofErr w:type="gramEnd"/>
-      <w:r>
-        <w:t>": [</w:t>
-      </w:r>
-    </w:p>
-    <w:p>
-      <w:r>
-        <w:tab/>
-      </w:r>
-      <w:r>
-        <w:tab/>
-      </w:r>
-      <w:r>
-        <w:tab/>
-        <w:t>{</w:t>
-      </w:r>
-    </w:p>
-    <w:p>
-      <w:r>
-        <w:tab/>
-      </w:r>
-      <w:r>
-        <w:tab/>
-      </w:r>
-      <w:r>
-        <w:tab/>
-      </w:r>
-      <w:r>
-        <w:tab/>
-        <w:t>"</w:t>
-      </w:r>
-      <w:proofErr w:type="gramStart"/>
-      <w:r>
-        <w:t>name</w:t>
-      </w:r>
-      <w:proofErr w:type="gramEnd"/>
-      <w:r>
-        <w:t>": "",</w:t>
-      </w:r>
-    </w:p>
-    <w:p>
-      <w:r>
-        <w:tab/>
-      </w:r>
-      <w:r>
-        <w:tab/>
-      </w:r>
-      <w:r>
-        <w:tab/>
-      </w:r>
-      <w:r>
-        <w:tab/>
-        <w:t>"</w:t>
-      </w:r>
-      <w:proofErr w:type="gramStart"/>
-      <w:r>
-        <w:t>type</w:t>
-      </w:r>
-      <w:proofErr w:type="gramEnd"/>
-      <w:r>
-        <w:t>": "string"</w:t>
-      </w:r>
-    </w:p>
-    <w:p>
-      <w:r>
-        <w:tab/>
-      </w:r>
-      <w:r>
-        <w:tab/>
-      </w:r>
-      <w:r>
-        <w:tab/>
-        <w:t>}</w:t>
-      </w:r>
-    </w:p>
-    <w:p>
-      <w:r>
-        <w:tab/>
-      </w:r>
-      <w:r>
-        <w:tab/>
-        <w:t>],</w:t>
-      </w:r>
-    </w:p>
-    <w:p>
-      <w:r>
-        <w:tab/>
-      </w:r>
-      <w:r>
-        <w:tab/>
-        <w:t>"</w:t>
-      </w:r>
-      <w:proofErr w:type="gramStart"/>
-      <w:r>
-        <w:t>payable</w:t>
-      </w:r>
-      <w:proofErr w:type="gramEnd"/>
-      <w:r>
-        <w:t>": false,</w:t>
-      </w:r>
-    </w:p>
-    <w:p>
-      <w:r>
-        <w:tab/>
-      </w:r>
-      <w:r>
-        <w:tab/>
-        <w:t>"</w:t>
-      </w:r>
-      <w:proofErr w:type="spellStart"/>
-      <w:proofErr w:type="gramStart"/>
-      <w:r>
-        <w:t>stateMutability</w:t>
-      </w:r>
-      <w:proofErr w:type="spellEnd"/>
-      <w:proofErr w:type="gramEnd"/>
-      <w:r>
-        <w:t>": "view",</w:t>
-      </w:r>
-    </w:p>
-    <w:p>
-      <w:r>
-        <w:tab/>
-      </w:r>
-      <w:r>
-        <w:tab/>
-        <w:t>"</w:t>
-      </w:r>
-      <w:proofErr w:type="gramStart"/>
-      <w:r>
-        <w:t>type</w:t>
-      </w:r>
-      <w:proofErr w:type="gramEnd"/>
-      <w:r>
-        <w:t>": "function"</w:t>
-      </w:r>
-    </w:p>
-    <w:p>
-      <w:r>
-        <w:lastRenderedPageBreak/>
-        <w:tab/>
-        <w:t>},</w:t>
-      </w:r>
-      <w:r>
-        <w:t xml:space="preserve"> ………</w:t>
-      </w:r>
-      <w:proofErr w:type="spellStart"/>
-      <w:proofErr w:type="gramStart"/>
-      <w:r>
-        <w:t>etc</w:t>
-      </w:r>
-      <w:proofErr w:type="spellEnd"/>
-      <w:proofErr w:type="gramEnd"/>
-      <w:r>
-        <w:t>…….</w:t>
-      </w:r>
+      <w:r>
+        <w:t>For further notes on how to get ABI contract programmically</w:t>
+      </w:r>
+    </w:p>
+    <w:p>
+      <w:hyperlink r:id="rId9" w:history="1">
+        <w:r>
+          <w:rPr>
+            <w:rStyle w:val="Hyperlink"/>
+          </w:rPr>
+          <w:t>https://ethereum.stackexchange.com/questions/29914/getting-abi-data-for-erc20-tokens-programatically-with-web3</w:t>
+        </w:r>
+      </w:hyperlink>
+    </w:p>
+    <w:p>
+      <w:hyperlink r:id="rId10" w:history="1">
+        <w:r>
+          <w:rPr>
+            <w:rStyle w:val="Hyperlink"/>
+          </w:rPr>
+          <w:t>https://ethereum.stackexchange.com/questions/21665/web3-js-import-contract-abi-from-json-file?rq=1</w:t>
+        </w:r>
+      </w:hyperlink>
+    </w:p>
+    <w:p>
+      <w:r>
+        <w:t>Web3.js documentation on this</w:t>
+      </w:r>
+      <w:bookmarkStart w:id="0" w:name="_GoBack"/>
+      <w:bookmarkEnd w:id="0"/>
+    </w:p>
+    <w:p>
+      <w:hyperlink r:id="rId11" w:history="1">
+        <w:r>
+          <w:rPr>
+            <w:rStyle w:val="Hyperlink"/>
+          </w:rPr>
+          <w:t>https://web3js.readthedocs.io/en/1.0/web3-eth-contract.html</w:t>
+        </w:r>
+      </w:hyperlink>
     </w:p>
     <w:p/>
     <w:p/>
     <w:p>
       <w:r>
-        <w:t xml:space="preserve">Note2: initial token supplied to </w:t>
-      </w:r>
-      <w:proofErr w:type="spellStart"/>
-      <w:r>
-        <w:t>coinbase</w:t>
-      </w:r>
-      <w:proofErr w:type="spellEnd"/>
-      <w:r>
-        <w:t xml:space="preserve"> (the default account is 1000 pixel tokens), therefore can’t give the other accounts &gt;1000 Pixel Tokens (unless another function is written to do mint creation)</w:t>
-      </w:r>
-      <w:bookmarkStart w:id="0" w:name="_GoBack"/>
-      <w:bookmarkEnd w:id="0"/>
+        <w:t>Notes:</w:t>
+      </w:r>
+    </w:p>
+    <w:p>
+      <w:r>
+        <w:t>ABI value looks like this:</w:t>
+      </w:r>
+    </w:p>
+    <w:p>
+      <w:r>
+        <w:t>[</w:t>
+      </w:r>
+    </w:p>
+    <w:p>
+      <w:r>
+        <w:tab/>
+        <w:t>{</w:t>
+      </w:r>
+    </w:p>
+    <w:p>
+      <w:r>
+        <w:tab/>
+      </w:r>
+      <w:r>
+        <w:tab/>
+        <w:t>"constant": true,</w:t>
+      </w:r>
+    </w:p>
+    <w:p>
+      <w:r>
+        <w:tab/>
+      </w:r>
+      <w:r>
+        <w:tab/>
+        <w:t>"inputs": [],</w:t>
+      </w:r>
+    </w:p>
+    <w:p>
+      <w:r>
+        <w:tab/>
+      </w:r>
+      <w:r>
+        <w:tab/>
+        <w:t>"name": "name",</w:t>
+      </w:r>
+    </w:p>
+    <w:p>
+      <w:r>
+        <w:lastRenderedPageBreak/>
+        <w:tab/>
+      </w:r>
+      <w:r>
+        <w:tab/>
+        <w:t>"outputs": [</w:t>
+      </w:r>
+    </w:p>
+    <w:p>
+      <w:r>
+        <w:tab/>
+      </w:r>
+      <w:r>
+        <w:tab/>
+      </w:r>
+      <w:r>
+        <w:tab/>
+        <w:t>{</w:t>
+      </w:r>
+    </w:p>
+    <w:p>
+      <w:r>
+        <w:tab/>
+      </w:r>
+      <w:r>
+        <w:tab/>
+      </w:r>
+      <w:r>
+        <w:tab/>
+      </w:r>
+      <w:r>
+        <w:tab/>
+        <w:t>"name": "",</w:t>
+      </w:r>
+    </w:p>
+    <w:p>
+      <w:r>
+        <w:tab/>
+      </w:r>
+      <w:r>
+        <w:tab/>
+      </w:r>
+      <w:r>
+        <w:tab/>
+      </w:r>
+      <w:r>
+        <w:tab/>
+        <w:t>"type": "string"</w:t>
+      </w:r>
+    </w:p>
+    <w:p>
+      <w:r>
+        <w:tab/>
+      </w:r>
+      <w:r>
+        <w:tab/>
+      </w:r>
+      <w:r>
+        <w:tab/>
+        <w:t>}</w:t>
+      </w:r>
+    </w:p>
+    <w:p>
+      <w:r>
+        <w:tab/>
+      </w:r>
+      <w:r>
+        <w:tab/>
+        <w:t>],</w:t>
+      </w:r>
+    </w:p>
+    <w:p>
+      <w:r>
+        <w:tab/>
+      </w:r>
+      <w:r>
+        <w:tab/>
+        <w:t>"payable": false,</w:t>
+      </w:r>
+    </w:p>
+    <w:p>
+      <w:r>
+        <w:tab/>
+      </w:r>
+      <w:r>
+        <w:tab/>
+        <w:t>"stateMutability": "view",</w:t>
+      </w:r>
+    </w:p>
+    <w:p>
+      <w:r>
+        <w:tab/>
+      </w:r>
+      <w:r>
+        <w:tab/>
+        <w:t>"type": "function"</w:t>
+      </w:r>
+    </w:p>
+    <w:p>
+      <w:r>
+        <w:tab/>
+        <w:t>},</w:t>
+      </w:r>
+      <w:r>
+        <w:t xml:space="preserve"> ………etc…….</w:t>
+      </w:r>
+    </w:p>
+    <w:p/>
+    <w:p/>
+    <w:p>
+      <w:r>
+        <w:t>Note2: initial token supplied to coinbase (the default account is 1000 pixel tokens), therefore can’t give the other accounts &gt;1000 Pixel Tokens (unless another function is written to do mint creation)</w:t>
+      </w:r>
     </w:p>
     <w:sectPr>
       <w:pgSz w:w="11900" w:h="16840"/>

</xml_diff>